<commit_message>
Updated indemnification in grant proposal
</commit_message>
<xml_diff>
--- a/grants - funding/FACTOM-INITIAL-GRANT-BIF-001/FACTOM-INITIAL-GRANT-BIF-001.docx
+++ b/grants - funding/FACTOM-INITIAL-GRANT-BIF-001/FACTOM-INITIAL-GRANT-BIF-001.docx
@@ -383,7 +383,6 @@
                 <w:lang w:val="en-NL" w:eastAsia="en-NL"/>
               </w:rPr>
             </w:pPr>
-            <w:bookmarkStart w:id="0" w:name="_GoBack" w:colFirst="1" w:colLast="1"/>
             <w:r>
               <w:rPr>
                 <w:rFonts w:ascii="Arial" w:eastAsia="Times New Roman" w:hAnsi="Arial" w:cs="Arial"/>
@@ -444,7 +443,6 @@
         </w:tc>
       </w:tr>
     </w:tbl>
-    <w:bookmarkEnd w:id="0"/>
     <w:p>
       <w:pPr>
         <w:spacing w:after="0" w:line="240" w:lineRule="auto"/>
@@ -3840,37 +3838,35 @@
       </w:pPr>
       <w:r>
         <w:rPr>
-          <w:rFonts w:ascii="Arial" w:eastAsia="Times New Roman" w:hAnsi="Arial" w:cs="Arial"/>
-          <w:color w:val="000000"/>
-          <w:lang w:val="en-NL" w:eastAsia="en-NL"/>
-        </w:rPr>
-        <w:t xml:space="preserve">By submitting a grant proposal or participating in the grant proposal process, the submitter indemnifies and holds harmless all Guides, Authority Set Members, and Standing Parties from and against any loss or expense incurred by reason of the fact that the Guides, Authority Set Members, and Standing Parties including without limitation any judgment, settlement, attorneys’ fees and other costs or expenses incurred in connection with the </w:t>
-      </w:r>
-      <w:proofErr w:type="spellStart"/>
-      <w:r>
-        <w:rPr>
-          <w:rFonts w:ascii="Arial" w:eastAsia="Times New Roman" w:hAnsi="Arial" w:cs="Arial"/>
-          <w:color w:val="000000"/>
-          <w:lang w:val="en-NL" w:eastAsia="en-NL"/>
-        </w:rPr>
-        <w:t>defense</w:t>
-      </w:r>
-      <w:proofErr w:type="spellEnd"/>
-      <w:r>
-        <w:rPr>
-          <w:rFonts w:ascii="Arial" w:eastAsia="Times New Roman" w:hAnsi="Arial" w:cs="Arial"/>
-          <w:color w:val="000000"/>
-          <w:lang w:val="en-NL" w:eastAsia="en-NL"/>
+          <w:rFonts w:ascii="Segoe UI" w:hAnsi="Segoe UI" w:cs="Segoe UI"/>
+          <w:color w:val="141414"/>
+          <w:sz w:val="20"/>
+          <w:szCs w:val="20"/>
+          <w:shd w:val="clear" w:color="auto" w:fill="F5F5F5"/>
+        </w:rPr>
+        <w:t xml:space="preserve">By submitting a grant proposal or participating in the grant proposal process, the submitter indemnifies and holds harmless all Guides, Authority Set Members, and Standing Parties, as it strictly relates to the grant, against any loss or expense incurred, but which in no case will exceed the total dollar amount of the grant as issued, by accepting or conducting the work of a grant award by reason of the fact that the Guides, Authority Set Members, and Standing Parties including, without limitation, any judgment, settlement, attorneys’ fees and other costs or expenses incurred in connection with the </w:t>
+      </w:r>
+      <w:r>
+        <w:rPr>
+          <w:rFonts w:ascii="Segoe UI" w:hAnsi="Segoe UI" w:cs="Segoe UI"/>
+          <w:color w:val="141414"/>
+          <w:sz w:val="20"/>
+          <w:szCs w:val="20"/>
+          <w:shd w:val="clear" w:color="auto" w:fill="F5F5F5"/>
+        </w:rPr>
+        <w:t>defence</w:t>
+      </w:r>
+      <w:bookmarkStart w:id="0" w:name="_GoBack"/>
+      <w:bookmarkEnd w:id="0"/>
+      <w:r>
+        <w:rPr>
+          <w:rFonts w:ascii="Segoe UI" w:hAnsi="Segoe UI" w:cs="Segoe UI"/>
+          <w:color w:val="141414"/>
+          <w:sz w:val="20"/>
+          <w:szCs w:val="20"/>
+          <w:shd w:val="clear" w:color="auto" w:fill="F5F5F5"/>
         </w:rPr>
         <w:t xml:space="preserve"> of any actual or threatened action or proceeding, provided the loss or expense resulted from Good Faith Errors or from action or inaction taken in good faith for a purpose which the Guides, Authority Set Members, or Standing Parties reasonably believed to be in, or not opposed to, the best interests of the Factom Protocol.</w:t>
-      </w:r>
-      <w:r>
-        <w:rPr>
-          <w:rFonts w:ascii="Arial" w:eastAsia="Times New Roman" w:hAnsi="Arial" w:cs="Arial"/>
-          <w:color w:val="000000"/>
-          <w:lang w:val="en-NL" w:eastAsia="en-NL"/>
-        </w:rPr>
-        <w:br/>
       </w:r>
       <w:r>
         <w:rPr>
@@ -4004,7 +4000,7 @@
         <w:noProof/>
       </w:rPr>
       <w:drawing>
-        <wp:anchor distT="0" distB="0" distL="114300" distR="114300" simplePos="0" relativeHeight="251658240" behindDoc="0" locked="0" layoutInCell="1" allowOverlap="1">
+        <wp:anchor distT="0" distB="0" distL="114300" distR="114300" simplePos="0" relativeHeight="251658240" behindDoc="0" locked="0" layoutInCell="1" allowOverlap="1" wp14:anchorId="322D7951" wp14:editId="1593DC3D">
           <wp:simplePos x="0" y="0"/>
           <wp:positionH relativeFrom="column">
             <wp:posOffset>4305300</wp:posOffset>

</xml_diff>